<commit_message>
oop tutorials up to 7_inheritance
</commit_message>
<xml_diff>
--- a/stage/lettre_d_motivation_houseman_daniel.docx
+++ b/stage/lettre_d_motivation_houseman_daniel.docx
@@ -43,7 +43,7 @@
       </w:r>
       <w:r>
         <w:tab/>
-        <w:t>A Estrées-Saint-Denis, le 23</w:t>
+        <w:t>A Estrées-Saint-Denis, le 25</w:t>
       </w:r>
       <w:r>
         <w:t xml:space="preserve"> juin 2021</w:t>
@@ -120,7 +120,10 @@
         <w:t>Suite à mon diplôme en Art et Design et ma formation en Multimédia et Informatique, j’ai connu un parcours professionnel riche et varié, que ce soit en Angleterre, mon pays d’origine, ou en Fr</w:t>
       </w:r>
       <w:r>
-        <w:t xml:space="preserve">ance, où je vis depuis dix ans. </w:t>
+        <w:t>ance, où je vis depuis onze</w:t>
+      </w:r>
+      <w:r>
+        <w:t xml:space="preserve"> ans. </w:t>
       </w:r>
     </w:p>
     <w:p>

</xml_diff>